<commit_message>
Updates to FD2School activites 01 and 02
</commit_message>
<xml_diff>
--- a/farmdata2/farmdata2_modules/fd2_school/activities/01-IntroToFarmData2.docx
+++ b/farmdata2/farmdata2_modules/fd2_school/activities/01-IntroToFarmData2.docx
@@ -1,6 +1,6 @@
 
 <file path=word/document.xml><?xml version="1.0" encoding="utf-8"?>
-<w:document xmlns:wpc="http://schemas.microsoft.com/office/word/2010/wordprocessingCanvas" xmlns:cx="http://schemas.microsoft.com/office/drawing/2014/chartex" xmlns:cx1="http://schemas.microsoft.com/office/drawing/2015/9/8/chartex" xmlns:cx2="http://schemas.microsoft.com/office/drawing/2015/10/21/chartex" xmlns:cx3="http://schemas.microsoft.com/office/drawing/2016/5/9/chartex" xmlns:cx4="http://schemas.microsoft.com/office/drawing/2016/5/10/chartex" xmlns:cx5="http://schemas.microsoft.com/office/drawing/2016/5/11/chartex" xmlns:cx6="http://schemas.microsoft.com/office/drawing/2016/5/12/chartex" xmlns:cx7="http://schemas.microsoft.com/office/drawing/2016/5/13/chartex" xmlns:cx8="http://schemas.microsoft.com/office/drawing/2016/5/14/chartex" xmlns:mc="http://schemas.openxmlformats.org/markup-compatibility/2006" xmlns:aink="http://schemas.microsoft.com/office/drawing/2016/ink" xmlns:am3d="http://schemas.microsoft.com/office/drawing/2017/model3d" xmlns:o="urn:schemas-microsoft-com:office:office" xmlns:r="http://schemas.openxmlformats.org/officeDocument/2006/relationships" xmlns:m="http://schemas.openxmlformats.org/officeDocument/2006/math" xmlns:v="urn:schemas-microsoft-com:vml" xmlns:wp14="http://schemas.microsoft.com/office/word/2010/wordprocessingDrawing" xmlns:wp="http://schemas.openxmlformats.org/drawingml/2006/wordprocessingDrawing" xmlns:w10="urn:schemas-microsoft-com:office:word" xmlns:w="http://schemas.openxmlformats.org/wordprocessingml/2006/main" xmlns:w14="http://schemas.microsoft.com/office/word/2010/wordml" xmlns:w15="http://schemas.microsoft.com/office/word/2012/wordml" xmlns:w16cex="http://schemas.microsoft.com/office/word/2018/wordml/cex" xmlns:w16cid="http://schemas.microsoft.com/office/word/2016/wordml/cid" xmlns:w16="http://schemas.microsoft.com/office/word/2018/wordml" xmlns:w16se="http://schemas.microsoft.com/office/word/2015/wordml/symex" xmlns:wpg="http://schemas.microsoft.com/office/word/2010/wordprocessingGroup" xmlns:wpi="http://schemas.microsoft.com/office/word/2010/wordprocessingInk" xmlns:wne="http://schemas.microsoft.com/office/word/2006/wordml" xmlns:wps="http://schemas.microsoft.com/office/word/2010/wordprocessingShape" mc:Ignorable="w14 w15 w16se w16cid w16 w16cex wp14">
+<w:document xmlns:wpc="http://schemas.microsoft.com/office/word/2010/wordprocessingCanvas" xmlns:cx="http://schemas.microsoft.com/office/drawing/2014/chartex" xmlns:cx1="http://schemas.microsoft.com/office/drawing/2015/9/8/chartex" xmlns:cx2="http://schemas.microsoft.com/office/drawing/2015/10/21/chartex" xmlns:cx3="http://schemas.microsoft.com/office/drawing/2016/5/9/chartex" xmlns:cx4="http://schemas.microsoft.com/office/drawing/2016/5/10/chartex" xmlns:cx5="http://schemas.microsoft.com/office/drawing/2016/5/11/chartex" xmlns:cx6="http://schemas.microsoft.com/office/drawing/2016/5/12/chartex" xmlns:cx7="http://schemas.microsoft.com/office/drawing/2016/5/13/chartex" xmlns:cx8="http://schemas.microsoft.com/office/drawing/2016/5/14/chartex" xmlns:mc="http://schemas.openxmlformats.org/markup-compatibility/2006" xmlns:aink="http://schemas.microsoft.com/office/drawing/2016/ink" xmlns:am3d="http://schemas.microsoft.com/office/drawing/2017/model3d" xmlns:o="urn:schemas-microsoft-com:office:office" xmlns:oel="http://schemas.microsoft.com/office/2019/extlst" xmlns:r="http://schemas.openxmlformats.org/officeDocument/2006/relationships" xmlns:m="http://schemas.openxmlformats.org/officeDocument/2006/math" xmlns:v="urn:schemas-microsoft-com:vml" xmlns:wp14="http://schemas.microsoft.com/office/word/2010/wordprocessingDrawing" xmlns:wp="http://schemas.openxmlformats.org/drawingml/2006/wordprocessingDrawing" xmlns:w10="urn:schemas-microsoft-com:office:word" xmlns:w="http://schemas.openxmlformats.org/wordprocessingml/2006/main" xmlns:w14="http://schemas.microsoft.com/office/word/2010/wordml" xmlns:w15="http://schemas.microsoft.com/office/word/2012/wordml" xmlns:w16cex="http://schemas.microsoft.com/office/word/2018/wordml/cex" xmlns:w16cid="http://schemas.microsoft.com/office/word/2016/wordml/cid" xmlns:w16="http://schemas.microsoft.com/office/word/2018/wordml" xmlns:w16sdtdh="http://schemas.microsoft.com/office/word/2020/wordml/sdtdatahash" xmlns:w16se="http://schemas.microsoft.com/office/word/2015/wordml/symex" xmlns:wpg="http://schemas.microsoft.com/office/word/2010/wordprocessingGroup" xmlns:wpi="http://schemas.microsoft.com/office/word/2010/wordprocessingInk" xmlns:wne="http://schemas.microsoft.com/office/word/2006/wordml" xmlns:wps="http://schemas.microsoft.com/office/word/2010/wordprocessingShape" mc:Ignorable="w14 w15 w16se w16cid w16 w16cex w16sdtdh wp14">
   <w:body>
     <w:p>
       <w:pPr>
@@ -108,42 +108,6 @@
           <w:bCs/>
         </w:rPr>
         <w:t>Activities</w:t>
-      </w:r>
-    </w:p>
-    <w:p>
-      <w:pPr>
-        <w:jc w:val="center"/>
-        <w:rPr>
-          <w:rFonts w:asciiTheme="minorHAnsi" w:hAnsiTheme="minorHAnsi" w:cstheme="minorHAnsi"/>
-        </w:rPr>
-      </w:pPr>
-    </w:p>
-    <w:p>
-      <w:pPr>
-        <w:jc w:val="center"/>
-        <w:rPr>
-          <w:rFonts w:asciiTheme="minorHAnsi" w:hAnsiTheme="minorHAnsi" w:cstheme="minorHAnsi"/>
-        </w:rPr>
-      </w:pPr>
-      <w:r>
-        <w:rPr>
-          <w:rFonts w:asciiTheme="minorHAnsi" w:hAnsiTheme="minorHAnsi" w:cstheme="minorHAnsi"/>
-        </w:rPr>
-        <w:t>COMP190 – Tools and Techniques for Software Development</w:t>
-      </w:r>
-    </w:p>
-    <w:p>
-      <w:pPr>
-        <w:jc w:val="center"/>
-        <w:rPr>
-          <w:rFonts w:asciiTheme="minorHAnsi" w:hAnsiTheme="minorHAnsi" w:cstheme="minorHAnsi"/>
-        </w:rPr>
-      </w:pPr>
-      <w:r>
-        <w:rPr>
-          <w:rFonts w:asciiTheme="minorHAnsi" w:hAnsiTheme="minorHAnsi" w:cstheme="minorHAnsi"/>
-        </w:rPr>
-        <w:t>Dickinson College</w:t>
       </w:r>
     </w:p>
     <w:p>
@@ -613,14 +577,7 @@
         <w:rPr>
           <w:rFonts w:asciiTheme="minorHAnsi" w:hAnsiTheme="minorHAnsi" w:cstheme="minorHAnsi"/>
         </w:rPr>
-        <w:t xml:space="preserve"> Software (i.e. HFOSS).  For each project, find the URL of its primary web </w:t>
-      </w:r>
-      <w:r>
-        <w:rPr>
-          <w:rFonts w:asciiTheme="minorHAnsi" w:hAnsiTheme="minorHAnsi" w:cstheme="minorHAnsi"/>
-        </w:rPr>
-        <w:lastRenderedPageBreak/>
-        <w:t>presence, its code repository (</w:t>
+        <w:t xml:space="preserve"> Software (i.e. HFOSS).  For each project, find the URL of its primary web presence, its code repository (</w:t>
       </w:r>
       <w:proofErr w:type="gramStart"/>
       <w:r>
@@ -713,6 +670,7 @@
                 <w:bCs/>
                 <w:color w:val="000000"/>
               </w:rPr>
+              <w:lastRenderedPageBreak/>
               <w:t>Project Name</w:t>
             </w:r>
           </w:p>
@@ -2015,7 +1973,6 @@
         <w:rPr>
           <w:rFonts w:asciiTheme="minorHAnsi" w:hAnsiTheme="minorHAnsi" w:cstheme="minorHAnsi"/>
         </w:rPr>
-        <w:lastRenderedPageBreak/>
         <w:t xml:space="preserve">ii. </w:t>
       </w:r>
       <w:r>
@@ -2623,33 +2580,27 @@
         <w:rPr>
           <w:rFonts w:asciiTheme="minorHAnsi" w:hAnsiTheme="minorHAnsi" w:cstheme="minorHAnsi"/>
         </w:rPr>
-        <w:t xml:space="preserve">In the activities below you will use the </w:t>
-      </w:r>
+        <w:t>In the activities below you will use the information from Sections 3 and 4 to recognize, locate, understand and critique some the resources in FarmData2 and the HFOSS project that you selected earlier in question #2.</w:t>
+      </w:r>
+    </w:p>
+    <w:p>
+      <w:pPr>
+        <w:rPr>
+          <w:rFonts w:asciiTheme="minorHAnsi" w:hAnsiTheme="minorHAnsi" w:cstheme="minorHAnsi"/>
+        </w:rPr>
+      </w:pPr>
+    </w:p>
+    <w:p>
+      <w:pPr>
+        <w:rPr>
+          <w:rFonts w:asciiTheme="minorHAnsi" w:hAnsiTheme="minorHAnsi" w:cstheme="minorHAnsi"/>
+        </w:rPr>
+      </w:pPr>
       <w:r>
         <w:rPr>
           <w:rFonts w:asciiTheme="minorHAnsi" w:hAnsiTheme="minorHAnsi" w:cstheme="minorHAnsi"/>
         </w:rPr>
         <w:lastRenderedPageBreak/>
-        <w:t>information from Sections 3 and 4 to recognize, locate, understand and critique some the resources in FarmData2 and the HFOSS project that you selected earlier in question #2.</w:t>
-      </w:r>
-    </w:p>
-    <w:p>
-      <w:pPr>
-        <w:rPr>
-          <w:rFonts w:asciiTheme="minorHAnsi" w:hAnsiTheme="minorHAnsi" w:cstheme="minorHAnsi"/>
-        </w:rPr>
-      </w:pPr>
-    </w:p>
-    <w:p>
-      <w:pPr>
-        <w:rPr>
-          <w:rFonts w:asciiTheme="minorHAnsi" w:hAnsiTheme="minorHAnsi" w:cstheme="minorHAnsi"/>
-        </w:rPr>
-      </w:pPr>
-      <w:r>
-        <w:rPr>
-          <w:rFonts w:asciiTheme="minorHAnsi" w:hAnsiTheme="minorHAnsi" w:cstheme="minorHAnsi"/>
-        </w:rPr>
         <w:t xml:space="preserve">6. </w:t>
       </w:r>
       <w:r>
@@ -7370,28 +7321,19 @@
         <w:rPr>
           <w:rFonts w:asciiTheme="minorHAnsi" w:hAnsiTheme="minorHAnsi"/>
         </w:rPr>
-        <w:t xml:space="preserve"> messaging platform for connecting its community.</w:t>
-      </w:r>
-    </w:p>
-    <w:p>
-      <w:pPr>
-        <w:rPr>
-          <w:rFonts w:asciiTheme="minorHAnsi" w:hAnsiTheme="minorHAnsi" w:cstheme="minorHAnsi"/>
-        </w:rPr>
-      </w:pPr>
-    </w:p>
-    <w:p>
-      <w:pPr>
-        <w:rPr>
-          <w:rFonts w:asciiTheme="minorHAnsi" w:hAnsiTheme="minorHAnsi" w:cstheme="minorHAnsi"/>
-        </w:rPr>
-      </w:pPr>
-      <w:r>
-        <w:rPr>
-          <w:rFonts w:asciiTheme="minorHAnsi" w:hAnsiTheme="minorHAnsi" w:cstheme="minorHAnsi"/>
-        </w:rPr>
-        <w:tab/>
-        <w:t>a. What platform does FarmData2 use for this purpose?</w:t>
+        <w:t xml:space="preserve"> messaging platform for connecting its community</w:t>
+      </w:r>
+      <w:r>
+        <w:rPr>
+          <w:rFonts w:asciiTheme="minorHAnsi" w:hAnsiTheme="minorHAnsi"/>
+        </w:rPr>
+        <w:t xml:space="preserve">. </w:t>
+      </w:r>
+      <w:r>
+        <w:rPr>
+          <w:rFonts w:asciiTheme="minorHAnsi" w:hAnsiTheme="minorHAnsi" w:cstheme="minorHAnsi"/>
+        </w:rPr>
+        <w:t>What platform does FarmData2 use for this purpose?</w:t>
       </w:r>
     </w:p>
     <w:p>
@@ -7423,229 +7365,15 @@
     </w:p>
     <w:p>
       <w:pPr>
-        <w:ind w:left="360"/>
-        <w:rPr>
-          <w:rFonts w:asciiTheme="minorHAnsi" w:hAnsiTheme="minorHAnsi" w:cstheme="minorHAnsi"/>
-        </w:rPr>
-      </w:pPr>
-      <w:r>
-        <w:rPr>
-          <w:rFonts w:asciiTheme="minorHAnsi" w:hAnsiTheme="minorHAnsi" w:cstheme="minorHAnsi"/>
-        </w:rPr>
-        <w:t xml:space="preserve">b. </w:t>
-      </w:r>
-      <w:r>
-        <w:rPr>
-          <w:rFonts w:asciiTheme="minorHAnsi" w:hAnsiTheme="minorHAnsi" w:cstheme="minorHAnsi"/>
-        </w:rPr>
-        <w:t xml:space="preserve">Use the link to the documentation </w:t>
-      </w:r>
-      <w:r>
-        <w:rPr>
-          <w:rFonts w:asciiTheme="minorHAnsi" w:hAnsiTheme="minorHAnsi" w:cstheme="minorHAnsi"/>
-        </w:rPr>
-        <w:t xml:space="preserve">for the platform you identified in </w:t>
-      </w:r>
-      <w:r>
-        <w:rPr>
-          <w:rFonts w:asciiTheme="minorHAnsi" w:hAnsiTheme="minorHAnsi" w:cstheme="minorHAnsi"/>
-        </w:rPr>
-        <w:t xml:space="preserve">question </w:t>
-      </w:r>
-      <w:r>
-        <w:rPr>
-          <w:rFonts w:asciiTheme="minorHAnsi" w:hAnsiTheme="minorHAnsi" w:cstheme="minorHAnsi"/>
-        </w:rPr>
-        <w:t xml:space="preserve">#23, </w:t>
-      </w:r>
-      <w:r>
-        <w:rPr>
-          <w:rFonts w:asciiTheme="minorHAnsi" w:hAnsiTheme="minorHAnsi" w:cstheme="minorHAnsi"/>
-        </w:rPr>
-        <w:t>b</w:t>
-      </w:r>
-      <w:r>
-        <w:rPr>
-          <w:rFonts w:asciiTheme="minorHAnsi" w:hAnsiTheme="minorHAnsi" w:cstheme="minorHAnsi"/>
-        </w:rPr>
-        <w:t>riefly explain in a few sentences of your own words</w:t>
-      </w:r>
-      <w:r>
-        <w:rPr>
-          <w:rFonts w:asciiTheme="minorHAnsi" w:hAnsiTheme="minorHAnsi" w:cstheme="minorHAnsi"/>
-        </w:rPr>
-        <w:t>:</w:t>
-      </w:r>
-    </w:p>
-    <w:p>
-      <w:pPr>
-        <w:ind w:left="360"/>
-        <w:rPr>
-          <w:rFonts w:asciiTheme="minorHAnsi" w:hAnsiTheme="minorHAnsi" w:cstheme="minorHAnsi"/>
-        </w:rPr>
-      </w:pPr>
-    </w:p>
-    <w:p>
-      <w:pPr>
-        <w:ind w:left="360"/>
-        <w:rPr>
-          <w:rFonts w:asciiTheme="minorHAnsi" w:hAnsiTheme="minorHAnsi" w:cstheme="minorHAnsi"/>
-        </w:rPr>
-      </w:pPr>
-      <w:r>
-        <w:rPr>
-          <w:rFonts w:asciiTheme="minorHAnsi" w:hAnsiTheme="minorHAnsi" w:cstheme="minorHAnsi"/>
-        </w:rPr>
-        <w:tab/>
-      </w:r>
-      <w:proofErr w:type="spellStart"/>
-      <w:r>
-        <w:rPr>
-          <w:rFonts w:asciiTheme="minorHAnsi" w:hAnsiTheme="minorHAnsi" w:cstheme="minorHAnsi"/>
-        </w:rPr>
-        <w:t>i</w:t>
-      </w:r>
-      <w:proofErr w:type="spellEnd"/>
-      <w:r>
-        <w:rPr>
-          <w:rFonts w:asciiTheme="minorHAnsi" w:hAnsiTheme="minorHAnsi" w:cstheme="minorHAnsi"/>
-        </w:rPr>
-        <w:t>. T</w:t>
-      </w:r>
-      <w:r>
-        <w:rPr>
-          <w:rFonts w:asciiTheme="minorHAnsi" w:hAnsiTheme="minorHAnsi" w:cstheme="minorHAnsi"/>
-        </w:rPr>
-        <w:t xml:space="preserve">he purpose of a </w:t>
-      </w:r>
-      <w:r>
-        <w:rPr>
-          <w:rFonts w:asciiTheme="minorHAnsi" w:hAnsiTheme="minorHAnsi" w:cstheme="minorHAnsi"/>
-          <w:i/>
-          <w:iCs/>
-        </w:rPr>
-        <w:t>stream</w:t>
-      </w:r>
-      <w:r>
-        <w:rPr>
-          <w:rFonts w:asciiTheme="minorHAnsi" w:hAnsiTheme="minorHAnsi" w:cstheme="minorHAnsi"/>
-        </w:rPr>
-        <w:t>.</w:t>
-      </w:r>
-    </w:p>
-    <w:p>
-      <w:pPr>
-        <w:rPr>
-          <w:rFonts w:asciiTheme="minorHAnsi" w:hAnsiTheme="minorHAnsi" w:cstheme="minorHAnsi"/>
-        </w:rPr>
-      </w:pPr>
-    </w:p>
-    <w:p>
-      <w:pPr>
-        <w:pBdr>
-          <w:top w:val="thinThickThinSmallGap" w:sz="24" w:space="4" w:color="0070C0"/>
-          <w:left w:val="thinThickThinSmallGap" w:sz="24" w:space="4" w:color="0070C0"/>
-          <w:bottom w:val="thinThickThinSmallGap" w:sz="24" w:space="4" w:color="0070C0"/>
-          <w:right w:val="thinThickThinSmallGap" w:sz="24" w:space="4" w:color="0070C0"/>
-        </w:pBdr>
-        <w:rPr>
-          <w:rFonts w:asciiTheme="minorHAnsi" w:hAnsiTheme="minorHAnsi" w:cstheme="minorHAnsi"/>
-        </w:rPr>
-      </w:pPr>
-    </w:p>
-    <w:p>
-      <w:pPr>
-        <w:ind w:firstLine="360"/>
-        <w:rPr>
-          <w:rFonts w:asciiTheme="minorHAnsi" w:hAnsiTheme="minorHAnsi" w:cstheme="minorHAnsi"/>
-        </w:rPr>
-      </w:pPr>
-    </w:p>
-    <w:p>
-      <w:pPr>
-        <w:ind w:left="360"/>
-        <w:rPr>
-          <w:rFonts w:asciiTheme="minorHAnsi" w:hAnsiTheme="minorHAnsi" w:cstheme="minorHAnsi"/>
-        </w:rPr>
-      </w:pPr>
-      <w:r>
-        <w:rPr>
-          <w:rFonts w:asciiTheme="minorHAnsi" w:hAnsiTheme="minorHAnsi" w:cstheme="minorHAnsi"/>
-        </w:rPr>
-        <w:tab/>
-        <w:t>ii</w:t>
-      </w:r>
-      <w:r>
-        <w:rPr>
-          <w:rFonts w:asciiTheme="minorHAnsi" w:hAnsiTheme="minorHAnsi" w:cstheme="minorHAnsi"/>
-        </w:rPr>
-        <w:t xml:space="preserve">. </w:t>
-      </w:r>
-      <w:r>
-        <w:rPr>
-          <w:rFonts w:asciiTheme="minorHAnsi" w:hAnsiTheme="minorHAnsi" w:cstheme="minorHAnsi"/>
-        </w:rPr>
-        <w:t>T</w:t>
-      </w:r>
-      <w:r>
-        <w:rPr>
-          <w:rFonts w:asciiTheme="minorHAnsi" w:hAnsiTheme="minorHAnsi" w:cstheme="minorHAnsi"/>
-        </w:rPr>
-        <w:t xml:space="preserve">he purpose of a </w:t>
-      </w:r>
-      <w:r>
-        <w:rPr>
-          <w:rFonts w:asciiTheme="minorHAnsi" w:hAnsiTheme="minorHAnsi" w:cstheme="minorHAnsi"/>
-          <w:i/>
-          <w:iCs/>
-        </w:rPr>
-        <w:t>topic</w:t>
-      </w:r>
-      <w:r>
-        <w:rPr>
-          <w:rFonts w:asciiTheme="minorHAnsi" w:hAnsiTheme="minorHAnsi" w:cstheme="minorHAnsi"/>
-        </w:rPr>
-        <w:t>.</w:t>
-      </w:r>
-    </w:p>
-    <w:p>
-      <w:pPr>
-        <w:rPr>
-          <w:rFonts w:asciiTheme="minorHAnsi" w:hAnsiTheme="minorHAnsi" w:cstheme="minorHAnsi"/>
-        </w:rPr>
-      </w:pPr>
-    </w:p>
-    <w:p>
-      <w:pPr>
-        <w:pBdr>
-          <w:top w:val="thinThickThinSmallGap" w:sz="24" w:space="4" w:color="0070C0"/>
-          <w:left w:val="thinThickThinSmallGap" w:sz="24" w:space="4" w:color="0070C0"/>
-          <w:bottom w:val="thinThickThinSmallGap" w:sz="24" w:space="4" w:color="0070C0"/>
-          <w:right w:val="thinThickThinSmallGap" w:sz="24" w:space="4" w:color="0070C0"/>
-        </w:pBdr>
-        <w:rPr>
-          <w:rFonts w:asciiTheme="minorHAnsi" w:hAnsiTheme="minorHAnsi" w:cstheme="minorHAnsi"/>
-        </w:rPr>
-      </w:pPr>
-    </w:p>
-    <w:p>
-      <w:pPr>
-        <w:ind w:left="288"/>
-        <w:rPr>
-          <w:rFonts w:asciiTheme="minorHAnsi" w:hAnsiTheme="minorHAnsi" w:cstheme="minorHAnsi"/>
-        </w:rPr>
-      </w:pPr>
-    </w:p>
-    <w:p>
-      <w:pPr>
-        <w:rPr>
-          <w:rFonts w:asciiTheme="minorHAnsi" w:hAnsiTheme="minorHAnsi" w:cstheme="minorHAnsi"/>
-        </w:rPr>
-      </w:pPr>
-      <w:r>
-        <w:rPr>
-          <w:rFonts w:asciiTheme="minorHAnsi" w:hAnsiTheme="minorHAnsi" w:cstheme="minorHAnsi"/>
-        </w:rPr>
+        <w:rPr>
+          <w:rFonts w:asciiTheme="minorHAnsi" w:hAnsiTheme="minorHAnsi" w:cstheme="minorHAnsi"/>
+        </w:rPr>
+      </w:pPr>
+      <w:r>
+        <w:rPr>
+          <w:rFonts w:asciiTheme="minorHAnsi" w:hAnsiTheme="minorHAnsi" w:cstheme="minorHAnsi"/>
+        </w:rPr>
+        <w:lastRenderedPageBreak/>
         <w:t>24</w:t>
       </w:r>
       <w:r>
@@ -8039,7 +7767,7 @@
 </file>
 
 <file path=word/endnotes.xml><?xml version="1.0" encoding="utf-8"?>
-<w:endnotes xmlns:wpc="http://schemas.microsoft.com/office/word/2010/wordprocessingCanvas" xmlns:cx="http://schemas.microsoft.com/office/drawing/2014/chartex" xmlns:cx1="http://schemas.microsoft.com/office/drawing/2015/9/8/chartex" xmlns:cx2="http://schemas.microsoft.com/office/drawing/2015/10/21/chartex" xmlns:cx3="http://schemas.microsoft.com/office/drawing/2016/5/9/chartex" xmlns:cx4="http://schemas.microsoft.com/office/drawing/2016/5/10/chartex" xmlns:cx5="http://schemas.microsoft.com/office/drawing/2016/5/11/chartex" xmlns:cx6="http://schemas.microsoft.com/office/drawing/2016/5/12/chartex" xmlns:cx7="http://schemas.microsoft.com/office/drawing/2016/5/13/chartex" xmlns:cx8="http://schemas.microsoft.com/office/drawing/2016/5/14/chartex" xmlns:mc="http://schemas.openxmlformats.org/markup-compatibility/2006" xmlns:aink="http://schemas.microsoft.com/office/drawing/2016/ink" xmlns:am3d="http://schemas.microsoft.com/office/drawing/2017/model3d" xmlns:o="urn:schemas-microsoft-com:office:office" xmlns:r="http://schemas.openxmlformats.org/officeDocument/2006/relationships" xmlns:m="http://schemas.openxmlformats.org/officeDocument/2006/math" xmlns:v="urn:schemas-microsoft-com:vml" xmlns:wp14="http://schemas.microsoft.com/office/word/2010/wordprocessingDrawing" xmlns:wp="http://schemas.openxmlformats.org/drawingml/2006/wordprocessingDrawing" xmlns:w10="urn:schemas-microsoft-com:office:word" xmlns:w="http://schemas.openxmlformats.org/wordprocessingml/2006/main" xmlns:w14="http://schemas.microsoft.com/office/word/2010/wordml" xmlns:w15="http://schemas.microsoft.com/office/word/2012/wordml" xmlns:w16cex="http://schemas.microsoft.com/office/word/2018/wordml/cex" xmlns:w16cid="http://schemas.microsoft.com/office/word/2016/wordml/cid" xmlns:w16="http://schemas.microsoft.com/office/word/2018/wordml" xmlns:w16se="http://schemas.microsoft.com/office/word/2015/wordml/symex" xmlns:wpg="http://schemas.microsoft.com/office/word/2010/wordprocessingGroup" xmlns:wpi="http://schemas.microsoft.com/office/word/2010/wordprocessingInk" xmlns:wne="http://schemas.microsoft.com/office/word/2006/wordml" xmlns:wps="http://schemas.microsoft.com/office/word/2010/wordprocessingShape" mc:Ignorable="w14 w15 w16se w16cid w16 w16cex wp14">
+<w:endnotes xmlns:wpc="http://schemas.microsoft.com/office/word/2010/wordprocessingCanvas" xmlns:cx="http://schemas.microsoft.com/office/drawing/2014/chartex" xmlns:cx1="http://schemas.microsoft.com/office/drawing/2015/9/8/chartex" xmlns:cx2="http://schemas.microsoft.com/office/drawing/2015/10/21/chartex" xmlns:cx3="http://schemas.microsoft.com/office/drawing/2016/5/9/chartex" xmlns:cx4="http://schemas.microsoft.com/office/drawing/2016/5/10/chartex" xmlns:cx5="http://schemas.microsoft.com/office/drawing/2016/5/11/chartex" xmlns:cx6="http://schemas.microsoft.com/office/drawing/2016/5/12/chartex" xmlns:cx7="http://schemas.microsoft.com/office/drawing/2016/5/13/chartex" xmlns:cx8="http://schemas.microsoft.com/office/drawing/2016/5/14/chartex" xmlns:mc="http://schemas.openxmlformats.org/markup-compatibility/2006" xmlns:aink="http://schemas.microsoft.com/office/drawing/2016/ink" xmlns:am3d="http://schemas.microsoft.com/office/drawing/2017/model3d" xmlns:o="urn:schemas-microsoft-com:office:office" xmlns:oel="http://schemas.microsoft.com/office/2019/extlst" xmlns:r="http://schemas.openxmlformats.org/officeDocument/2006/relationships" xmlns:m="http://schemas.openxmlformats.org/officeDocument/2006/math" xmlns:v="urn:schemas-microsoft-com:vml" xmlns:wp14="http://schemas.microsoft.com/office/word/2010/wordprocessingDrawing" xmlns:wp="http://schemas.openxmlformats.org/drawingml/2006/wordprocessingDrawing" xmlns:w10="urn:schemas-microsoft-com:office:word" xmlns:w="http://schemas.openxmlformats.org/wordprocessingml/2006/main" xmlns:w14="http://schemas.microsoft.com/office/word/2010/wordml" xmlns:w15="http://schemas.microsoft.com/office/word/2012/wordml" xmlns:w16cex="http://schemas.microsoft.com/office/word/2018/wordml/cex" xmlns:w16cid="http://schemas.microsoft.com/office/word/2016/wordml/cid" xmlns:w16="http://schemas.microsoft.com/office/word/2018/wordml" xmlns:w16sdtdh="http://schemas.microsoft.com/office/word/2020/wordml/sdtdatahash" xmlns:w16se="http://schemas.microsoft.com/office/word/2015/wordml/symex" xmlns:wpg="http://schemas.microsoft.com/office/word/2010/wordprocessingGroup" xmlns:wpi="http://schemas.microsoft.com/office/word/2010/wordprocessingInk" xmlns:wne="http://schemas.microsoft.com/office/word/2006/wordml" xmlns:wps="http://schemas.microsoft.com/office/word/2010/wordprocessingShape" mc:Ignorable="w14 w15 w16se w16cid w16 w16cex w16sdtdh wp14">
   <w:endnote w:type="separator" w:id="-1">
     <w:p>
       <w:r>
@@ -8058,7 +7786,7 @@
 </file>
 
 <file path=word/footer1.xml><?xml version="1.0" encoding="utf-8"?>
-<w:ftr xmlns:wpc="http://schemas.microsoft.com/office/word/2010/wordprocessingCanvas" xmlns:cx="http://schemas.microsoft.com/office/drawing/2014/chartex" xmlns:cx1="http://schemas.microsoft.com/office/drawing/2015/9/8/chartex" xmlns:cx2="http://schemas.microsoft.com/office/drawing/2015/10/21/chartex" xmlns:cx3="http://schemas.microsoft.com/office/drawing/2016/5/9/chartex" xmlns:cx4="http://schemas.microsoft.com/office/drawing/2016/5/10/chartex" xmlns:cx5="http://schemas.microsoft.com/office/drawing/2016/5/11/chartex" xmlns:cx6="http://schemas.microsoft.com/office/drawing/2016/5/12/chartex" xmlns:cx7="http://schemas.microsoft.com/office/drawing/2016/5/13/chartex" xmlns:cx8="http://schemas.microsoft.com/office/drawing/2016/5/14/chartex" xmlns:mc="http://schemas.openxmlformats.org/markup-compatibility/2006" xmlns:aink="http://schemas.microsoft.com/office/drawing/2016/ink" xmlns:am3d="http://schemas.microsoft.com/office/drawing/2017/model3d" xmlns:o="urn:schemas-microsoft-com:office:office" xmlns:r="http://schemas.openxmlformats.org/officeDocument/2006/relationships" xmlns:m="http://schemas.openxmlformats.org/officeDocument/2006/math" xmlns:v="urn:schemas-microsoft-com:vml" xmlns:wp14="http://schemas.microsoft.com/office/word/2010/wordprocessingDrawing" xmlns:wp="http://schemas.openxmlformats.org/drawingml/2006/wordprocessingDrawing" xmlns:w10="urn:schemas-microsoft-com:office:word" xmlns:w="http://schemas.openxmlformats.org/wordprocessingml/2006/main" xmlns:w14="http://schemas.microsoft.com/office/word/2010/wordml" xmlns:w15="http://schemas.microsoft.com/office/word/2012/wordml" xmlns:w16cex="http://schemas.microsoft.com/office/word/2018/wordml/cex" xmlns:w16cid="http://schemas.microsoft.com/office/word/2016/wordml/cid" xmlns:w16="http://schemas.microsoft.com/office/word/2018/wordml" xmlns:w16se="http://schemas.microsoft.com/office/word/2015/wordml/symex" xmlns:wpg="http://schemas.microsoft.com/office/word/2010/wordprocessingGroup" xmlns:wpi="http://schemas.microsoft.com/office/word/2010/wordprocessingInk" xmlns:wne="http://schemas.microsoft.com/office/word/2006/wordml" xmlns:wps="http://schemas.microsoft.com/office/word/2010/wordprocessingShape" mc:Ignorable="w14 w15 w16se w16cid w16 w16cex wp14">
+<w:ftr xmlns:wpc="http://schemas.microsoft.com/office/word/2010/wordprocessingCanvas" xmlns:cx="http://schemas.microsoft.com/office/drawing/2014/chartex" xmlns:cx1="http://schemas.microsoft.com/office/drawing/2015/9/8/chartex" xmlns:cx2="http://schemas.microsoft.com/office/drawing/2015/10/21/chartex" xmlns:cx3="http://schemas.microsoft.com/office/drawing/2016/5/9/chartex" xmlns:cx4="http://schemas.microsoft.com/office/drawing/2016/5/10/chartex" xmlns:cx5="http://schemas.microsoft.com/office/drawing/2016/5/11/chartex" xmlns:cx6="http://schemas.microsoft.com/office/drawing/2016/5/12/chartex" xmlns:cx7="http://schemas.microsoft.com/office/drawing/2016/5/13/chartex" xmlns:cx8="http://schemas.microsoft.com/office/drawing/2016/5/14/chartex" xmlns:mc="http://schemas.openxmlformats.org/markup-compatibility/2006" xmlns:aink="http://schemas.microsoft.com/office/drawing/2016/ink" xmlns:am3d="http://schemas.microsoft.com/office/drawing/2017/model3d" xmlns:o="urn:schemas-microsoft-com:office:office" xmlns:oel="http://schemas.microsoft.com/office/2019/extlst" xmlns:r="http://schemas.openxmlformats.org/officeDocument/2006/relationships" xmlns:m="http://schemas.openxmlformats.org/officeDocument/2006/math" xmlns:v="urn:schemas-microsoft-com:vml" xmlns:wp14="http://schemas.microsoft.com/office/word/2010/wordprocessingDrawing" xmlns:wp="http://schemas.openxmlformats.org/drawingml/2006/wordprocessingDrawing" xmlns:w10="urn:schemas-microsoft-com:office:word" xmlns:w="http://schemas.openxmlformats.org/wordprocessingml/2006/main" xmlns:w14="http://schemas.microsoft.com/office/word/2010/wordml" xmlns:w15="http://schemas.microsoft.com/office/word/2012/wordml" xmlns:w16cex="http://schemas.microsoft.com/office/word/2018/wordml/cex" xmlns:w16cid="http://schemas.microsoft.com/office/word/2016/wordml/cid" xmlns:w16="http://schemas.microsoft.com/office/word/2018/wordml" xmlns:w16sdtdh="http://schemas.microsoft.com/office/word/2020/wordml/sdtdatahash" xmlns:w16se="http://schemas.microsoft.com/office/word/2015/wordml/symex" xmlns:wpg="http://schemas.microsoft.com/office/word/2010/wordprocessingGroup" xmlns:wpi="http://schemas.microsoft.com/office/word/2010/wordprocessingInk" xmlns:wne="http://schemas.microsoft.com/office/word/2006/wordml" xmlns:wps="http://schemas.microsoft.com/office/word/2010/wordprocessingShape" mc:Ignorable="w14 w15 w16se w16cid w16 w16cex w16sdtdh wp14">
   <w:p>
     <w:pPr>
       <w:shd w:val="clear" w:color="auto" w:fill="FFFFFF"/>
@@ -8217,7 +7945,7 @@
 </file>
 
 <file path=word/footnotes.xml><?xml version="1.0" encoding="utf-8"?>
-<w:footnotes xmlns:wpc="http://schemas.microsoft.com/office/word/2010/wordprocessingCanvas" xmlns:cx="http://schemas.microsoft.com/office/drawing/2014/chartex" xmlns:cx1="http://schemas.microsoft.com/office/drawing/2015/9/8/chartex" xmlns:cx2="http://schemas.microsoft.com/office/drawing/2015/10/21/chartex" xmlns:cx3="http://schemas.microsoft.com/office/drawing/2016/5/9/chartex" xmlns:cx4="http://schemas.microsoft.com/office/drawing/2016/5/10/chartex" xmlns:cx5="http://schemas.microsoft.com/office/drawing/2016/5/11/chartex" xmlns:cx6="http://schemas.microsoft.com/office/drawing/2016/5/12/chartex" xmlns:cx7="http://schemas.microsoft.com/office/drawing/2016/5/13/chartex" xmlns:cx8="http://schemas.microsoft.com/office/drawing/2016/5/14/chartex" xmlns:mc="http://schemas.openxmlformats.org/markup-compatibility/2006" xmlns:aink="http://schemas.microsoft.com/office/drawing/2016/ink" xmlns:am3d="http://schemas.microsoft.com/office/drawing/2017/model3d" xmlns:o="urn:schemas-microsoft-com:office:office" xmlns:r="http://schemas.openxmlformats.org/officeDocument/2006/relationships" xmlns:m="http://schemas.openxmlformats.org/officeDocument/2006/math" xmlns:v="urn:schemas-microsoft-com:vml" xmlns:wp14="http://schemas.microsoft.com/office/word/2010/wordprocessingDrawing" xmlns:wp="http://schemas.openxmlformats.org/drawingml/2006/wordprocessingDrawing" xmlns:w10="urn:schemas-microsoft-com:office:word" xmlns:w="http://schemas.openxmlformats.org/wordprocessingml/2006/main" xmlns:w14="http://schemas.microsoft.com/office/word/2010/wordml" xmlns:w15="http://schemas.microsoft.com/office/word/2012/wordml" xmlns:w16cex="http://schemas.microsoft.com/office/word/2018/wordml/cex" xmlns:w16cid="http://schemas.microsoft.com/office/word/2016/wordml/cid" xmlns:w16="http://schemas.microsoft.com/office/word/2018/wordml" xmlns:w16se="http://schemas.microsoft.com/office/word/2015/wordml/symex" xmlns:wpg="http://schemas.microsoft.com/office/word/2010/wordprocessingGroup" xmlns:wpi="http://schemas.microsoft.com/office/word/2010/wordprocessingInk" xmlns:wne="http://schemas.microsoft.com/office/word/2006/wordml" xmlns:wps="http://schemas.microsoft.com/office/word/2010/wordprocessingShape" mc:Ignorable="w14 w15 w16se w16cid w16 w16cex wp14">
+<w:footnotes xmlns:wpc="http://schemas.microsoft.com/office/word/2010/wordprocessingCanvas" xmlns:cx="http://schemas.microsoft.com/office/drawing/2014/chartex" xmlns:cx1="http://schemas.microsoft.com/office/drawing/2015/9/8/chartex" xmlns:cx2="http://schemas.microsoft.com/office/drawing/2015/10/21/chartex" xmlns:cx3="http://schemas.microsoft.com/office/drawing/2016/5/9/chartex" xmlns:cx4="http://schemas.microsoft.com/office/drawing/2016/5/10/chartex" xmlns:cx5="http://schemas.microsoft.com/office/drawing/2016/5/11/chartex" xmlns:cx6="http://schemas.microsoft.com/office/drawing/2016/5/12/chartex" xmlns:cx7="http://schemas.microsoft.com/office/drawing/2016/5/13/chartex" xmlns:cx8="http://schemas.microsoft.com/office/drawing/2016/5/14/chartex" xmlns:mc="http://schemas.openxmlformats.org/markup-compatibility/2006" xmlns:aink="http://schemas.microsoft.com/office/drawing/2016/ink" xmlns:am3d="http://schemas.microsoft.com/office/drawing/2017/model3d" xmlns:o="urn:schemas-microsoft-com:office:office" xmlns:oel="http://schemas.microsoft.com/office/2019/extlst" xmlns:r="http://schemas.openxmlformats.org/officeDocument/2006/relationships" xmlns:m="http://schemas.openxmlformats.org/officeDocument/2006/math" xmlns:v="urn:schemas-microsoft-com:vml" xmlns:wp14="http://schemas.microsoft.com/office/word/2010/wordprocessingDrawing" xmlns:wp="http://schemas.openxmlformats.org/drawingml/2006/wordprocessingDrawing" xmlns:w10="urn:schemas-microsoft-com:office:word" xmlns:w="http://schemas.openxmlformats.org/wordprocessingml/2006/main" xmlns:w14="http://schemas.microsoft.com/office/word/2010/wordml" xmlns:w15="http://schemas.microsoft.com/office/word/2012/wordml" xmlns:w16cex="http://schemas.microsoft.com/office/word/2018/wordml/cex" xmlns:w16cid="http://schemas.microsoft.com/office/word/2016/wordml/cid" xmlns:w16="http://schemas.microsoft.com/office/word/2018/wordml" xmlns:w16sdtdh="http://schemas.microsoft.com/office/word/2020/wordml/sdtdatahash" xmlns:w16se="http://schemas.microsoft.com/office/word/2015/wordml/symex" xmlns:wpg="http://schemas.microsoft.com/office/word/2010/wordprocessingGroup" xmlns:wpi="http://schemas.microsoft.com/office/word/2010/wordprocessingInk" xmlns:wne="http://schemas.microsoft.com/office/word/2006/wordml" xmlns:wps="http://schemas.microsoft.com/office/word/2010/wordprocessingShape" mc:Ignorable="w14 w15 w16se w16cid w16 w16cex w16sdtdh wp14">
   <w:footnote w:type="separator" w:id="-1">
     <w:p>
       <w:r>
@@ -8236,7 +7964,7 @@
 </file>
 
 <file path=word/numbering.xml><?xml version="1.0" encoding="utf-8"?>
-<w:numbering xmlns:wpc="http://schemas.microsoft.com/office/word/2010/wordprocessingCanvas" xmlns:cx="http://schemas.microsoft.com/office/drawing/2014/chartex" xmlns:cx1="http://schemas.microsoft.com/office/drawing/2015/9/8/chartex" xmlns:cx2="http://schemas.microsoft.com/office/drawing/2015/10/21/chartex" xmlns:cx3="http://schemas.microsoft.com/office/drawing/2016/5/9/chartex" xmlns:cx4="http://schemas.microsoft.com/office/drawing/2016/5/10/chartex" xmlns:cx5="http://schemas.microsoft.com/office/drawing/2016/5/11/chartex" xmlns:cx6="http://schemas.microsoft.com/office/drawing/2016/5/12/chartex" xmlns:cx7="http://schemas.microsoft.com/office/drawing/2016/5/13/chartex" xmlns:cx8="http://schemas.microsoft.com/office/drawing/2016/5/14/chartex" xmlns:mc="http://schemas.openxmlformats.org/markup-compatibility/2006" xmlns:aink="http://schemas.microsoft.com/office/drawing/2016/ink" xmlns:am3d="http://schemas.microsoft.com/office/drawing/2017/model3d" xmlns:o="urn:schemas-microsoft-com:office:office" xmlns:r="http://schemas.openxmlformats.org/officeDocument/2006/relationships" xmlns:m="http://schemas.openxmlformats.org/officeDocument/2006/math" xmlns:v="urn:schemas-microsoft-com:vml" xmlns:wp14="http://schemas.microsoft.com/office/word/2010/wordprocessingDrawing" xmlns:wp="http://schemas.openxmlformats.org/drawingml/2006/wordprocessingDrawing" xmlns:w10="urn:schemas-microsoft-com:office:word" xmlns:w="http://schemas.openxmlformats.org/wordprocessingml/2006/main" xmlns:w14="http://schemas.microsoft.com/office/word/2010/wordml" xmlns:w15="http://schemas.microsoft.com/office/word/2012/wordml" xmlns:w16cex="http://schemas.microsoft.com/office/word/2018/wordml/cex" xmlns:w16cid="http://schemas.microsoft.com/office/word/2016/wordml/cid" xmlns:w16="http://schemas.microsoft.com/office/word/2018/wordml" xmlns:w16se="http://schemas.microsoft.com/office/word/2015/wordml/symex" xmlns:wpg="http://schemas.microsoft.com/office/word/2010/wordprocessingGroup" xmlns:wpi="http://schemas.microsoft.com/office/word/2010/wordprocessingInk" xmlns:wne="http://schemas.microsoft.com/office/word/2006/wordml" xmlns:wps="http://schemas.microsoft.com/office/word/2010/wordprocessingShape" mc:Ignorable="w14 w15 w16se w16cid w16 w16cex wp14">
+<w:numbering xmlns:wpc="http://schemas.microsoft.com/office/word/2010/wordprocessingCanvas" xmlns:cx="http://schemas.microsoft.com/office/drawing/2014/chartex" xmlns:cx1="http://schemas.microsoft.com/office/drawing/2015/9/8/chartex" xmlns:cx2="http://schemas.microsoft.com/office/drawing/2015/10/21/chartex" xmlns:cx3="http://schemas.microsoft.com/office/drawing/2016/5/9/chartex" xmlns:cx4="http://schemas.microsoft.com/office/drawing/2016/5/10/chartex" xmlns:cx5="http://schemas.microsoft.com/office/drawing/2016/5/11/chartex" xmlns:cx6="http://schemas.microsoft.com/office/drawing/2016/5/12/chartex" xmlns:cx7="http://schemas.microsoft.com/office/drawing/2016/5/13/chartex" xmlns:cx8="http://schemas.microsoft.com/office/drawing/2016/5/14/chartex" xmlns:mc="http://schemas.openxmlformats.org/markup-compatibility/2006" xmlns:aink="http://schemas.microsoft.com/office/drawing/2016/ink" xmlns:am3d="http://schemas.microsoft.com/office/drawing/2017/model3d" xmlns:o="urn:schemas-microsoft-com:office:office" xmlns:oel="http://schemas.microsoft.com/office/2019/extlst" xmlns:r="http://schemas.openxmlformats.org/officeDocument/2006/relationships" xmlns:m="http://schemas.openxmlformats.org/officeDocument/2006/math" xmlns:v="urn:schemas-microsoft-com:vml" xmlns:wp14="http://schemas.microsoft.com/office/word/2010/wordprocessingDrawing" xmlns:wp="http://schemas.openxmlformats.org/drawingml/2006/wordprocessingDrawing" xmlns:w10="urn:schemas-microsoft-com:office:word" xmlns:w="http://schemas.openxmlformats.org/wordprocessingml/2006/main" xmlns:w14="http://schemas.microsoft.com/office/word/2010/wordml" xmlns:w15="http://schemas.microsoft.com/office/word/2012/wordml" xmlns:w16cex="http://schemas.microsoft.com/office/word/2018/wordml/cex" xmlns:w16cid="http://schemas.microsoft.com/office/word/2016/wordml/cid" xmlns:w16="http://schemas.microsoft.com/office/word/2018/wordml" xmlns:w16sdtdh="http://schemas.microsoft.com/office/word/2020/wordml/sdtdatahash" xmlns:w16se="http://schemas.microsoft.com/office/word/2015/wordml/symex" xmlns:wpg="http://schemas.microsoft.com/office/word/2010/wordprocessingGroup" xmlns:wpi="http://schemas.microsoft.com/office/word/2010/wordprocessingInk" xmlns:wne="http://schemas.microsoft.com/office/word/2006/wordml" xmlns:wps="http://schemas.microsoft.com/office/word/2010/wordprocessingShape" mc:Ignorable="w14 w15 w16se w16cid w16 w16cex w16sdtdh wp14">
   <w:abstractNum w:abstractNumId="0" w15:restartNumberingAfterBreak="0">
     <w:nsid w:val="24DC436F"/>
     <w:multiLevelType w:val="hybridMultilevel"/>
@@ -8576,20 +8304,20 @@
       </w:rPr>
     </w:lvl>
   </w:abstractNum>
-  <w:num w:numId="1">
+  <w:num w:numId="1" w16cid:durableId="1860655351">
     <w:abstractNumId w:val="0"/>
   </w:num>
-  <w:num w:numId="2">
+  <w:num w:numId="2" w16cid:durableId="383214260">
     <w:abstractNumId w:val="1"/>
   </w:num>
-  <w:num w:numId="3">
+  <w:num w:numId="3" w16cid:durableId="545409702">
     <w:abstractNumId w:val="2"/>
   </w:num>
 </w:numbering>
 </file>
 
 <file path=word/styles.xml><?xml version="1.0" encoding="utf-8"?>
-<w:styles xmlns:mc="http://schemas.openxmlformats.org/markup-compatibility/2006" xmlns:r="http://schemas.openxmlformats.org/officeDocument/2006/relationships" xmlns:w="http://schemas.openxmlformats.org/wordprocessingml/2006/main" xmlns:w14="http://schemas.microsoft.com/office/word/2010/wordml" xmlns:w15="http://schemas.microsoft.com/office/word/2012/wordml" xmlns:w16cex="http://schemas.microsoft.com/office/word/2018/wordml/cex" xmlns:w16cid="http://schemas.microsoft.com/office/word/2016/wordml/cid" xmlns:w16="http://schemas.microsoft.com/office/word/2018/wordml" xmlns:w16se="http://schemas.microsoft.com/office/word/2015/wordml/symex" mc:Ignorable="w14 w15 w16se w16cid w16 w16cex">
+<w:styles xmlns:mc="http://schemas.openxmlformats.org/markup-compatibility/2006" xmlns:r="http://schemas.openxmlformats.org/officeDocument/2006/relationships" xmlns:w="http://schemas.openxmlformats.org/wordprocessingml/2006/main" xmlns:w14="http://schemas.microsoft.com/office/word/2010/wordml" xmlns:w15="http://schemas.microsoft.com/office/word/2012/wordml" xmlns:w16cex="http://schemas.microsoft.com/office/word/2018/wordml/cex" xmlns:w16cid="http://schemas.microsoft.com/office/word/2016/wordml/cid" xmlns:w16="http://schemas.microsoft.com/office/word/2018/wordml" xmlns:w16sdtdh="http://schemas.microsoft.com/office/word/2020/wordml/sdtdatahash" xmlns:w16se="http://schemas.microsoft.com/office/word/2015/wordml/symex" mc:Ignorable="w14 w15 w16se w16cid w16 w16cex w16sdtdh">
   <w:docDefaults>
     <w:rPrDefault>
       <w:rPr>

</xml_diff>